<commit_message>
Último cambios a los archivos (Gráfico)
</commit_message>
<xml_diff>
--- a/trabajoFinal.docx
+++ b/trabajoFinal.docx
@@ -1776,6 +1776,7 @@
       <w:r>
         <w:rPr>
           <w:rFonts w:ascii="Arial" w:hAnsi="Arial" w:cs="Arial"/>
+          <w:noProof/>
           <w:sz w:val="24"/>
           <w:szCs w:val="24"/>
         </w:rPr>
@@ -1909,6 +1910,7 @@
       <w:r>
         <w:rPr>
           <w:rFonts w:ascii="Arial" w:hAnsi="Arial" w:cs="Arial"/>
+          <w:noProof/>
           <w:sz w:val="24"/>
           <w:szCs w:val="24"/>
         </w:rPr>
@@ -2391,11 +2393,12 @@
       <w:r>
         <w:rPr>
           <w:rFonts w:ascii="Arial" w:hAnsi="Arial" w:cs="Arial"/>
+          <w:noProof/>
           <w:sz w:val="24"/>
           <w:szCs w:val="24"/>
         </w:rPr>
         <w:drawing>
-          <wp:anchor distT="0" distB="0" distL="114300" distR="114300" simplePos="0" relativeHeight="251659264" behindDoc="0" locked="0" layoutInCell="1" allowOverlap="1" wp14:anchorId="64E0F8F4" wp14:editId="1C9E3E66">
+          <wp:anchor distT="0" distB="0" distL="114300" distR="114300" simplePos="0" relativeHeight="251659264" behindDoc="0" locked="0" layoutInCell="1" allowOverlap="1" wp14:anchorId="64E0F8F4" wp14:editId="1ED57F25">
             <wp:simplePos x="0" y="0"/>
             <wp:positionH relativeFrom="column">
               <wp:posOffset>1905</wp:posOffset>
@@ -2636,6 +2639,7 @@
       <w:r>
         <w:rPr>
           <w:rFonts w:ascii="Arial" w:hAnsi="Arial" w:cs="Arial"/>
+          <w:noProof/>
           <w:sz w:val="24"/>
           <w:szCs w:val="24"/>
         </w:rPr>
@@ -2689,6 +2693,7 @@
       <w:r>
         <w:rPr>
           <w:rFonts w:ascii="Arial" w:hAnsi="Arial" w:cs="Arial"/>
+          <w:noProof/>
           <w:sz w:val="24"/>
           <w:szCs w:val="24"/>
         </w:rPr>
@@ -3120,7 +3125,7 @@
                 <w:sz w:val="24"/>
                 <w:szCs w:val="24"/>
               </w:rPr>
-              <w:t>4</w:t>
+              <w:t>6</w:t>
             </w:r>
           </w:p>
         </w:tc>
@@ -3175,7 +3180,7 @@
                 <w:sz w:val="24"/>
                 <w:szCs w:val="24"/>
               </w:rPr>
-              <w:t>7</w:t>
+              <w:t>5</w:t>
             </w:r>
           </w:p>
         </w:tc>
@@ -3260,121 +3265,60 @@
           <w:szCs w:val="24"/>
         </w:rPr>
       </w:pPr>
-    </w:p>
-    <w:p>
-      <w:pPr>
-        <w:spacing w:line="360" w:lineRule="auto"/>
-        <w:jc w:val="both"/>
-        <w:rPr>
-          <w:rFonts w:ascii="Arial" w:hAnsi="Arial" w:cs="Arial"/>
-          <w:sz w:val="24"/>
-          <w:szCs w:val="24"/>
-        </w:rPr>
-      </w:pPr>
-    </w:p>
-    <w:p>
-      <w:pPr>
-        <w:spacing w:line="360" w:lineRule="auto"/>
-        <w:jc w:val="both"/>
-        <w:rPr>
-          <w:rFonts w:ascii="Arial" w:hAnsi="Arial" w:cs="Arial"/>
-          <w:sz w:val="24"/>
-          <w:szCs w:val="24"/>
-        </w:rPr>
-      </w:pPr>
-    </w:p>
-    <w:p>
-      <w:pPr>
-        <w:spacing w:line="360" w:lineRule="auto"/>
-        <w:jc w:val="both"/>
-        <w:rPr>
-          <w:rFonts w:ascii="Arial" w:hAnsi="Arial" w:cs="Arial"/>
-          <w:sz w:val="24"/>
-          <w:szCs w:val="24"/>
-        </w:rPr>
-      </w:pPr>
-    </w:p>
-    <w:p>
-      <w:pPr>
-        <w:spacing w:line="360" w:lineRule="auto"/>
-        <w:jc w:val="both"/>
-        <w:rPr>
-          <w:rFonts w:ascii="Arial" w:hAnsi="Arial" w:cs="Arial"/>
-          <w:sz w:val="24"/>
-          <w:szCs w:val="24"/>
-        </w:rPr>
-      </w:pPr>
-    </w:p>
-    <w:p>
-      <w:pPr>
-        <w:spacing w:line="360" w:lineRule="auto"/>
-        <w:jc w:val="both"/>
-        <w:rPr>
-          <w:rFonts w:ascii="Arial" w:hAnsi="Arial" w:cs="Arial"/>
-          <w:sz w:val="24"/>
-          <w:szCs w:val="24"/>
-        </w:rPr>
-      </w:pPr>
-    </w:p>
-    <w:p>
-      <w:pPr>
-        <w:spacing w:line="360" w:lineRule="auto"/>
-        <w:jc w:val="both"/>
-        <w:rPr>
-          <w:rFonts w:ascii="Arial" w:hAnsi="Arial" w:cs="Arial"/>
-          <w:sz w:val="24"/>
-          <w:szCs w:val="24"/>
-        </w:rPr>
-      </w:pPr>
-    </w:p>
-    <w:p>
-      <w:pPr>
-        <w:spacing w:line="360" w:lineRule="auto"/>
-        <w:jc w:val="both"/>
-        <w:rPr>
-          <w:rFonts w:ascii="Arial" w:hAnsi="Arial" w:cs="Arial"/>
-          <w:sz w:val="24"/>
-          <w:szCs w:val="24"/>
-        </w:rPr>
-      </w:pPr>
-    </w:p>
-    <w:p>
-      <w:pPr>
-        <w:spacing w:line="360" w:lineRule="auto"/>
-        <w:jc w:val="both"/>
-        <w:rPr>
-          <w:rFonts w:ascii="Arial" w:hAnsi="Arial" w:cs="Arial"/>
-          <w:sz w:val="24"/>
-          <w:szCs w:val="24"/>
-        </w:rPr>
-      </w:pPr>
-    </w:p>
-    <w:p>
-      <w:pPr>
-        <w:spacing w:line="360" w:lineRule="auto"/>
-        <w:jc w:val="both"/>
-        <w:rPr>
-          <w:rFonts w:ascii="Arial" w:hAnsi="Arial" w:cs="Arial"/>
-          <w:sz w:val="24"/>
-          <w:szCs w:val="24"/>
-        </w:rPr>
-      </w:pPr>
-    </w:p>
-    <w:p>
-      <w:pPr>
-        <w:spacing w:line="360" w:lineRule="auto"/>
-        <w:jc w:val="both"/>
-        <w:rPr>
-          <w:rFonts w:ascii="Arial" w:hAnsi="Arial" w:cs="Arial"/>
-          <w:sz w:val="24"/>
-          <w:szCs w:val="24"/>
-        </w:rPr>
-      </w:pPr>
-    </w:p>
-    <w:p>
-      <w:pPr>
-        <w:spacing w:line="360" w:lineRule="auto"/>
-        <w:jc w:val="both"/>
+      <w:r>
+        <w:rPr>
+          <w:rFonts w:ascii="Arial" w:hAnsi="Arial" w:cs="Arial"/>
+          <w:sz w:val="24"/>
+          <w:szCs w:val="24"/>
+        </w:rPr>
+        <w:drawing>
+          <wp:inline distT="0" distB="0" distL="0" distR="0" wp14:anchorId="176D1B4E" wp14:editId="50E05FD6">
+            <wp:extent cx="5063348" cy="3802380"/>
+            <wp:effectExtent l="0" t="0" r="4445" b="7620"/>
+            <wp:docPr id="869608861" name="Imagen 1" descr="Gráfico, Gráfico de barras&#10;&#10;Descripción generada automáticamente"/>
+            <wp:cNvGraphicFramePr>
+              <a:graphicFrameLocks xmlns:a="http://schemas.openxmlformats.org/drawingml/2006/main" noChangeAspect="1"/>
+            </wp:cNvGraphicFramePr>
+            <a:graphic xmlns:a="http://schemas.openxmlformats.org/drawingml/2006/main">
+              <a:graphicData uri="http://schemas.openxmlformats.org/drawingml/2006/picture">
+                <pic:pic xmlns:pic="http://schemas.openxmlformats.org/drawingml/2006/picture">
+                  <pic:nvPicPr>
+                    <pic:cNvPr id="869608861" name="Imagen 1" descr="Gráfico, Gráfico de barras&#10;&#10;Descripción generada automáticamente"/>
+                    <pic:cNvPicPr/>
+                  </pic:nvPicPr>
+                  <pic:blipFill>
+                    <a:blip r:embed="rId10"/>
+                    <a:stretch>
+                      <a:fillRect/>
+                    </a:stretch>
+                  </pic:blipFill>
+                  <pic:spPr>
+                    <a:xfrm>
+                      <a:off x="0" y="0"/>
+                      <a:ext cx="5075968" cy="3811857"/>
+                    </a:xfrm>
+                    <a:prstGeom prst="rect">
+                      <a:avLst/>
+                    </a:prstGeom>
+                  </pic:spPr>
+                </pic:pic>
+              </a:graphicData>
+            </a:graphic>
+          </wp:inline>
+        </w:drawing>
+      </w:r>
+    </w:p>
+    <w:p>
+      <w:pPr>
+        <w:spacing w:line="360" w:lineRule="auto"/>
+        <w:jc w:val="both"/>
+        <w:rPr>
+          <w:rFonts w:ascii="Arial" w:hAnsi="Arial" w:cs="Arial"/>
+          <w:sz w:val="24"/>
+          <w:szCs w:val="24"/>
+        </w:rPr>
+      </w:pPr>
+      <w:r>
         <w:rPr>
           <w:rFonts w:ascii="Arial" w:hAnsi="Arial" w:cs="Arial"/>
           <w:b/>
@@ -3382,8 +3326,197 @@
           <w:sz w:val="28"/>
           <w:szCs w:val="28"/>
         </w:rPr>
-      </w:pPr>
-      <w:r>
+        <w:lastRenderedPageBreak/>
+        <w:t>Conclusión</w:t>
+      </w:r>
+    </w:p>
+    <w:p>
+      <w:pPr>
+        <w:spacing w:line="360" w:lineRule="auto"/>
+        <w:jc w:val="both"/>
+        <w:rPr>
+          <w:rFonts w:ascii="Arial" w:hAnsi="Arial" w:cs="Arial"/>
+          <w:sz w:val="24"/>
+          <w:szCs w:val="24"/>
+        </w:rPr>
+      </w:pPr>
+      <w:r>
+        <w:rPr>
+          <w:rFonts w:ascii="Arial" w:hAnsi="Arial" w:cs="Arial"/>
+          <w:sz w:val="24"/>
+          <w:szCs w:val="24"/>
+        </w:rPr>
+        <w:t xml:space="preserve">Finalmente puedo decir que las campañas en contra de la industria textil y de la moda no llevan el mensaje correcto, dado que </w:t>
+      </w:r>
+      <w:r>
+        <w:rPr>
+          <w:rFonts w:ascii="Arial" w:hAnsi="Arial" w:cs="Arial"/>
+          <w:sz w:val="24"/>
+          <w:szCs w:val="24"/>
+        </w:rPr>
+        <w:t>su mensaje es prácticamente neutral, no llevan a la comunidad un propio criterio ya sea positivo o negativo, en consecuencia, tenemos indiferencia hacia el problema tan grande que es el desperdicio y contaminación del agua.</w:t>
+      </w:r>
+    </w:p>
+    <w:p>
+      <w:pPr>
+        <w:spacing w:line="360" w:lineRule="auto"/>
+        <w:jc w:val="both"/>
+        <w:rPr>
+          <w:rFonts w:ascii="Arial" w:hAnsi="Arial" w:cs="Arial"/>
+          <w:sz w:val="24"/>
+          <w:szCs w:val="24"/>
+        </w:rPr>
+      </w:pPr>
+      <w:r>
+        <w:rPr>
+          <w:rFonts w:ascii="Arial" w:hAnsi="Arial" w:cs="Arial"/>
+          <w:sz w:val="24"/>
+          <w:szCs w:val="24"/>
+        </w:rPr>
+        <w:t>Otro punto importante es que efectivamente la industria textil genera enormes ganancias al año, específicamente la ropa dado que la población tiende a comprar mucha de ella, a pesar de tener las prendas suficientes. En Estados Unidos han existido campañas en donde se le reduce a las personas el número de prendas nuevas que pueden comprar al año. Las prendas de segunda mano son una buena acción; sin embargo, no representan un cambio significativo.</w:t>
+      </w:r>
+    </w:p>
+    <w:p>
+      <w:pPr>
+        <w:spacing w:line="360" w:lineRule="auto"/>
+        <w:jc w:val="both"/>
+        <w:rPr>
+          <w:rFonts w:ascii="Arial" w:hAnsi="Arial" w:cs="Arial"/>
+          <w:sz w:val="24"/>
+          <w:szCs w:val="24"/>
+        </w:rPr>
+      </w:pPr>
+      <w:r>
+        <w:rPr>
+          <w:rFonts w:ascii="Arial" w:hAnsi="Arial" w:cs="Arial"/>
+          <w:sz w:val="24"/>
+          <w:szCs w:val="24"/>
+        </w:rPr>
+        <w:t>Las mismas ganancias no permiten que el cuidado del agua mejore, además de la indiferencia de las personas esto no puede tener el cambio que se necesita.</w:t>
+      </w:r>
+    </w:p>
+    <w:p>
+      <w:pPr>
+        <w:spacing w:line="360" w:lineRule="auto"/>
+        <w:jc w:val="both"/>
+        <w:rPr>
+          <w:rFonts w:ascii="Arial" w:hAnsi="Arial" w:cs="Arial"/>
+          <w:sz w:val="24"/>
+          <w:szCs w:val="24"/>
+        </w:rPr>
+      </w:pPr>
+      <w:r>
+        <w:rPr>
+          <w:rFonts w:ascii="Arial" w:hAnsi="Arial" w:cs="Arial"/>
+          <w:sz w:val="24"/>
+          <w:szCs w:val="24"/>
+        </w:rPr>
+        <w:t>La hipótesis se cumple, pero no completamente, dado que la opinión de las personas es neutral o indiferente, por lo que sus compras en números si son relevantes, pero como opinión no nos dicen mucho.</w:t>
+      </w:r>
+    </w:p>
+    <w:p>
+      <w:pPr>
+        <w:spacing w:line="360" w:lineRule="auto"/>
+        <w:jc w:val="both"/>
+        <w:rPr>
+          <w:rFonts w:ascii="Arial" w:hAnsi="Arial" w:cs="Arial"/>
+          <w:sz w:val="24"/>
+          <w:szCs w:val="24"/>
+        </w:rPr>
+      </w:pPr>
+    </w:p>
+    <w:p>
+      <w:pPr>
+        <w:spacing w:line="360" w:lineRule="auto"/>
+        <w:jc w:val="both"/>
+        <w:rPr>
+          <w:rFonts w:ascii="Arial" w:hAnsi="Arial" w:cs="Arial"/>
+          <w:sz w:val="24"/>
+          <w:szCs w:val="24"/>
+        </w:rPr>
+      </w:pPr>
+    </w:p>
+    <w:p>
+      <w:pPr>
+        <w:spacing w:line="360" w:lineRule="auto"/>
+        <w:jc w:val="both"/>
+        <w:rPr>
+          <w:rFonts w:ascii="Arial" w:hAnsi="Arial" w:cs="Arial"/>
+          <w:sz w:val="24"/>
+          <w:szCs w:val="24"/>
+        </w:rPr>
+      </w:pPr>
+    </w:p>
+    <w:p>
+      <w:pPr>
+        <w:spacing w:line="360" w:lineRule="auto"/>
+        <w:jc w:val="both"/>
+        <w:rPr>
+          <w:rFonts w:ascii="Arial" w:hAnsi="Arial" w:cs="Arial"/>
+          <w:sz w:val="24"/>
+          <w:szCs w:val="24"/>
+        </w:rPr>
+      </w:pPr>
+    </w:p>
+    <w:p>
+      <w:pPr>
+        <w:spacing w:line="360" w:lineRule="auto"/>
+        <w:jc w:val="both"/>
+        <w:rPr>
+          <w:rFonts w:ascii="Arial" w:hAnsi="Arial" w:cs="Arial"/>
+          <w:sz w:val="24"/>
+          <w:szCs w:val="24"/>
+        </w:rPr>
+      </w:pPr>
+    </w:p>
+    <w:p>
+      <w:pPr>
+        <w:spacing w:line="360" w:lineRule="auto"/>
+        <w:jc w:val="both"/>
+        <w:rPr>
+          <w:rFonts w:ascii="Arial" w:hAnsi="Arial" w:cs="Arial"/>
+          <w:sz w:val="24"/>
+          <w:szCs w:val="24"/>
+        </w:rPr>
+      </w:pPr>
+    </w:p>
+    <w:p>
+      <w:pPr>
+        <w:spacing w:line="360" w:lineRule="auto"/>
+        <w:jc w:val="both"/>
+        <w:rPr>
+          <w:rFonts w:ascii="Arial" w:hAnsi="Arial" w:cs="Arial"/>
+          <w:sz w:val="24"/>
+          <w:szCs w:val="24"/>
+        </w:rPr>
+      </w:pPr>
+    </w:p>
+    <w:p>
+      <w:pPr>
+        <w:spacing w:line="360" w:lineRule="auto"/>
+        <w:jc w:val="both"/>
+        <w:rPr>
+          <w:rFonts w:ascii="Arial" w:hAnsi="Arial" w:cs="Arial"/>
+          <w:sz w:val="24"/>
+          <w:szCs w:val="24"/>
+        </w:rPr>
+      </w:pPr>
+    </w:p>
+    <w:p>
+      <w:pPr>
+        <w:spacing w:line="360" w:lineRule="auto"/>
+        <w:jc w:val="both"/>
+        <w:rPr>
+          <w:rFonts w:ascii="Arial" w:hAnsi="Arial" w:cs="Arial"/>
+          <w:sz w:val="24"/>
+          <w:szCs w:val="24"/>
+        </w:rPr>
+      </w:pPr>
+    </w:p>
+    <w:p>
+      <w:pPr>
+        <w:spacing w:line="360" w:lineRule="auto"/>
+        <w:jc w:val="both"/>
         <w:rPr>
           <w:rFonts w:ascii="Arial" w:hAnsi="Arial" w:cs="Arial"/>
           <w:b/>
@@ -3391,197 +3524,8 @@
           <w:sz w:val="28"/>
           <w:szCs w:val="28"/>
         </w:rPr>
-        <w:lastRenderedPageBreak/>
-        <w:t>Conclusión</w:t>
-      </w:r>
-    </w:p>
-    <w:p>
-      <w:pPr>
-        <w:spacing w:line="360" w:lineRule="auto"/>
-        <w:jc w:val="both"/>
-        <w:rPr>
-          <w:rFonts w:ascii="Arial" w:hAnsi="Arial" w:cs="Arial"/>
-          <w:sz w:val="24"/>
-          <w:szCs w:val="24"/>
-        </w:rPr>
-      </w:pPr>
-      <w:r>
-        <w:rPr>
-          <w:rFonts w:ascii="Arial" w:hAnsi="Arial" w:cs="Arial"/>
-          <w:sz w:val="24"/>
-          <w:szCs w:val="24"/>
-        </w:rPr>
-        <w:t xml:space="preserve">Finalmente puedo decir que las campañas en contra de la industria textil y de la moda no llevan el mensaje correcto, dado que </w:t>
-      </w:r>
-      <w:r>
-        <w:rPr>
-          <w:rFonts w:ascii="Arial" w:hAnsi="Arial" w:cs="Arial"/>
-          <w:sz w:val="24"/>
-          <w:szCs w:val="24"/>
-        </w:rPr>
-        <w:t>su mensaje es prácticamente neutral, no llevan a la comunidad un propio criterio ya sea positivo o negativo, en consecuencia, tenemos indiferencia hacia el problema tan grande que es el desperdicio y contaminación del agua.</w:t>
-      </w:r>
-    </w:p>
-    <w:p>
-      <w:pPr>
-        <w:spacing w:line="360" w:lineRule="auto"/>
-        <w:jc w:val="both"/>
-        <w:rPr>
-          <w:rFonts w:ascii="Arial" w:hAnsi="Arial" w:cs="Arial"/>
-          <w:sz w:val="24"/>
-          <w:szCs w:val="24"/>
-        </w:rPr>
-      </w:pPr>
-      <w:r>
-        <w:rPr>
-          <w:rFonts w:ascii="Arial" w:hAnsi="Arial" w:cs="Arial"/>
-          <w:sz w:val="24"/>
-          <w:szCs w:val="24"/>
-        </w:rPr>
-        <w:t>Otro punto importante es que efectivamente la industria textil genera enormes ganancias al año, específicamente la ropa dado que la población tiende a comprar mucha de ella, a pesar de tener las prendas suficientes. En Estados Unidos han existido campañas en donde se le reduce a las personas el número de prendas nuevas que pueden comprar al año. Las prendas de segunda mano son una buena acción; sin embargo, no representan un cambio significativo.</w:t>
-      </w:r>
-    </w:p>
-    <w:p>
-      <w:pPr>
-        <w:spacing w:line="360" w:lineRule="auto"/>
-        <w:jc w:val="both"/>
-        <w:rPr>
-          <w:rFonts w:ascii="Arial" w:hAnsi="Arial" w:cs="Arial"/>
-          <w:sz w:val="24"/>
-          <w:szCs w:val="24"/>
-        </w:rPr>
-      </w:pPr>
-      <w:r>
-        <w:rPr>
-          <w:rFonts w:ascii="Arial" w:hAnsi="Arial" w:cs="Arial"/>
-          <w:sz w:val="24"/>
-          <w:szCs w:val="24"/>
-        </w:rPr>
-        <w:t>Las mismas ganancias no permiten que el cuidado del agua mejore, además de la indiferencia de las personas esto no puede tener el cambio que se necesita.</w:t>
-      </w:r>
-    </w:p>
-    <w:p>
-      <w:pPr>
-        <w:spacing w:line="360" w:lineRule="auto"/>
-        <w:jc w:val="both"/>
-        <w:rPr>
-          <w:rFonts w:ascii="Arial" w:hAnsi="Arial" w:cs="Arial"/>
-          <w:sz w:val="24"/>
-          <w:szCs w:val="24"/>
-        </w:rPr>
-      </w:pPr>
-      <w:r>
-        <w:rPr>
-          <w:rFonts w:ascii="Arial" w:hAnsi="Arial" w:cs="Arial"/>
-          <w:sz w:val="24"/>
-          <w:szCs w:val="24"/>
-        </w:rPr>
-        <w:t>La hipótesis se cumple, pero no completamente, dado que la opinión de las personas es neutral o indiferente, por lo que sus compras en números si son relevantes, pero como opinión no nos dicen mucho.</w:t>
-      </w:r>
-    </w:p>
-    <w:p>
-      <w:pPr>
-        <w:spacing w:line="360" w:lineRule="auto"/>
-        <w:jc w:val="both"/>
-        <w:rPr>
-          <w:rFonts w:ascii="Arial" w:hAnsi="Arial" w:cs="Arial"/>
-          <w:sz w:val="24"/>
-          <w:szCs w:val="24"/>
-        </w:rPr>
-      </w:pPr>
-    </w:p>
-    <w:p>
-      <w:pPr>
-        <w:spacing w:line="360" w:lineRule="auto"/>
-        <w:jc w:val="both"/>
-        <w:rPr>
-          <w:rFonts w:ascii="Arial" w:hAnsi="Arial" w:cs="Arial"/>
-          <w:sz w:val="24"/>
-          <w:szCs w:val="24"/>
-        </w:rPr>
-      </w:pPr>
-    </w:p>
-    <w:p>
-      <w:pPr>
-        <w:spacing w:line="360" w:lineRule="auto"/>
-        <w:jc w:val="both"/>
-        <w:rPr>
-          <w:rFonts w:ascii="Arial" w:hAnsi="Arial" w:cs="Arial"/>
-          <w:sz w:val="24"/>
-          <w:szCs w:val="24"/>
-        </w:rPr>
-      </w:pPr>
-    </w:p>
-    <w:p>
-      <w:pPr>
-        <w:spacing w:line="360" w:lineRule="auto"/>
-        <w:jc w:val="both"/>
-        <w:rPr>
-          <w:rFonts w:ascii="Arial" w:hAnsi="Arial" w:cs="Arial"/>
-          <w:sz w:val="24"/>
-          <w:szCs w:val="24"/>
-        </w:rPr>
-      </w:pPr>
-    </w:p>
-    <w:p>
-      <w:pPr>
-        <w:spacing w:line="360" w:lineRule="auto"/>
-        <w:jc w:val="both"/>
-        <w:rPr>
-          <w:rFonts w:ascii="Arial" w:hAnsi="Arial" w:cs="Arial"/>
-          <w:sz w:val="24"/>
-          <w:szCs w:val="24"/>
-        </w:rPr>
-      </w:pPr>
-    </w:p>
-    <w:p>
-      <w:pPr>
-        <w:spacing w:line="360" w:lineRule="auto"/>
-        <w:jc w:val="both"/>
-        <w:rPr>
-          <w:rFonts w:ascii="Arial" w:hAnsi="Arial" w:cs="Arial"/>
-          <w:sz w:val="24"/>
-          <w:szCs w:val="24"/>
-        </w:rPr>
-      </w:pPr>
-    </w:p>
-    <w:p>
-      <w:pPr>
-        <w:spacing w:line="360" w:lineRule="auto"/>
-        <w:jc w:val="both"/>
-        <w:rPr>
-          <w:rFonts w:ascii="Arial" w:hAnsi="Arial" w:cs="Arial"/>
-          <w:sz w:val="24"/>
-          <w:szCs w:val="24"/>
-        </w:rPr>
-      </w:pPr>
-    </w:p>
-    <w:p>
-      <w:pPr>
-        <w:spacing w:line="360" w:lineRule="auto"/>
-        <w:jc w:val="both"/>
-        <w:rPr>
-          <w:rFonts w:ascii="Arial" w:hAnsi="Arial" w:cs="Arial"/>
-          <w:sz w:val="24"/>
-          <w:szCs w:val="24"/>
-        </w:rPr>
-      </w:pPr>
-    </w:p>
-    <w:p>
-      <w:pPr>
-        <w:spacing w:line="360" w:lineRule="auto"/>
-        <w:jc w:val="both"/>
-        <w:rPr>
-          <w:rFonts w:ascii="Arial" w:hAnsi="Arial" w:cs="Arial"/>
-          <w:sz w:val="24"/>
-          <w:szCs w:val="24"/>
-        </w:rPr>
-      </w:pPr>
-    </w:p>
-    <w:p>
-      <w:pPr>
-        <w:spacing w:line="360" w:lineRule="auto"/>
-        <w:jc w:val="both"/>
+      </w:pPr>
+      <w:r>
         <w:rPr>
           <w:rFonts w:ascii="Arial" w:hAnsi="Arial" w:cs="Arial"/>
           <w:b/>
@@ -3589,15 +3533,6 @@
           <w:sz w:val="28"/>
           <w:szCs w:val="28"/>
         </w:rPr>
-      </w:pPr>
-      <w:r>
-        <w:rPr>
-          <w:rFonts w:ascii="Arial" w:hAnsi="Arial" w:cs="Arial"/>
-          <w:b/>
-          <w:bCs/>
-          <w:sz w:val="28"/>
-          <w:szCs w:val="28"/>
-        </w:rPr>
         <w:lastRenderedPageBreak/>
         <w:t>Bibliografía</w:t>
       </w:r>
@@ -3688,7 +3623,7 @@
         </w:rPr>
         <w:t xml:space="preserve">. </w:t>
       </w:r>
-      <w:hyperlink r:id="rId10" w:history="1">
+      <w:hyperlink r:id="rId11" w:history="1">
         <w:r>
           <w:rPr>
             <w:rStyle w:val="Hipervnculo"/>
@@ -3791,7 +3726,7 @@
         </w:rPr>
         <w:t xml:space="preserve">. </w:t>
       </w:r>
-      <w:hyperlink r:id="rId11" w:history="1">
+      <w:hyperlink r:id="rId12" w:history="1">
         <w:r>
           <w:rPr>
             <w:rStyle w:val="Hipervnculo"/>
@@ -3897,7 +3832,7 @@
         </w:rPr>
         <w:t xml:space="preserve">. </w:t>
       </w:r>
-      <w:hyperlink r:id="rId12" w:history="1">
+      <w:hyperlink r:id="rId13" w:history="1">
         <w:r>
           <w:rPr>
             <w:rStyle w:val="Hipervnculo"/>
@@ -3973,7 +3908,7 @@
         </w:rPr>
         <w:t xml:space="preserve">Xataka.com; Magnet. </w:t>
       </w:r>
-      <w:hyperlink r:id="rId13" w:history="1">
+      <w:hyperlink r:id="rId14" w:history="1">
         <w:r>
           <w:rPr>
             <w:rStyle w:val="Hipervnculo"/>
@@ -4062,7 +3997,7 @@
         </w:rPr>
         <w:t xml:space="preserve">. </w:t>
       </w:r>
-      <w:hyperlink r:id="rId14" w:history="1">
+      <w:hyperlink r:id="rId15" w:history="1">
         <w:r>
           <w:rPr>
             <w:rStyle w:val="Hipervnculo"/>
@@ -4164,17 +4099,6 @@
         </w:rPr>
         <w:t>‌</w:t>
       </w:r>
-    </w:p>
-    <w:p>
-      <w:pPr>
-        <w:spacing w:line="360" w:lineRule="auto"/>
-        <w:jc w:val="both"/>
-        <w:rPr>
-          <w:rFonts w:ascii="Arial" w:hAnsi="Arial" w:cs="Arial"/>
-          <w:sz w:val="24"/>
-          <w:szCs w:val="24"/>
-        </w:rPr>
-      </w:pPr>
     </w:p>
     <w:sectPr>
       <w:pgSz w:w="12240" w:h="15840"/>
@@ -5774,6 +5698,7 @@
   <w:style w:type="character" w:default="1" w:styleId="Fuentedeprrafopredeter">
     <w:name w:val="Default Paragraph Font"/>
     <w:uiPriority w:val="1"/>
+    <w:semiHidden/>
     <w:unhideWhenUsed/>
   </w:style>
   <w:style w:type="table" w:default="1" w:styleId="Tablanormal">

</xml_diff>